<commit_message>
updated the default styling
</commit_message>
<xml_diff>
--- a/brevgenerator/nv4.docx
+++ b/brevgenerator/nv4.docx
@@ -1,554 +1,179 @@
 
 <file path=word/document.xml><?xml version="1.0" encoding="utf-8"?>
-<w:document xmlns:wpc="http://schemas.microsoft.com/office/word/2010/wordprocessingCanvas" xmlns:cx="http://schemas.microsoft.com/office/drawing/2014/chartex" xmlns:cx1="http://schemas.microsoft.com/office/drawing/2015/9/8/chartex" xmlns:cx2="http://schemas.microsoft.com/office/drawing/2015/10/21/chartex" xmlns:cx3="http://schemas.microsoft.com/office/drawing/2016/5/9/chartex" xmlns:cx4="http://schemas.microsoft.com/office/drawing/2016/5/10/chartex" xmlns:cx5="http://schemas.microsoft.com/office/drawing/2016/5/11/chartex" xmlns:cx6="http://schemas.microsoft.com/office/drawing/2016/5/12/chartex" xmlns:cx7="http://schemas.microsoft.com/office/drawing/2016/5/13/chartex" xmlns:cx8="http://schemas.microsoft.com/office/drawing/2016/5/14/chartex" xmlns:mc="http://schemas.openxmlformats.org/markup-compatibility/2006" xmlns:aink="http://schemas.microsoft.com/office/drawing/2016/ink" xmlns:am3d="http://schemas.microsoft.com/office/drawing/2017/model3d" xmlns:o="urn:schemas-microsoft-com:office:office" xmlns:oel="http://schemas.microsoft.com/office/2019/extlst" xmlns:r="http://schemas.openxmlformats.org/officeDocument/2006/relationships" xmlns:m="http://schemas.openxmlformats.org/officeDocument/2006/math" xmlns:v="urn:schemas-microsoft-com:vml" xmlns:wp14="http://schemas.microsoft.com/office/word/2010/wordprocessingDrawing" xmlns:wp="http://schemas.openxmlformats.org/drawingml/2006/wordprocessingDrawing" xmlns:w10="urn:schemas-microsoft-com:office:word" xmlns:w="http://schemas.openxmlformats.org/wordprocessingml/2006/main" xmlns:w14="http://schemas.microsoft.com/office/word/2010/wordml" xmlns:w15="http://schemas.microsoft.com/office/word/2012/wordml" xmlns:w16cex="http://schemas.microsoft.com/office/word/2018/wordml/cex" xmlns:w16cid="http://schemas.microsoft.com/office/word/2016/wordml/cid" xmlns:w16="http://schemas.microsoft.com/office/word/2018/wordml" xmlns:w16du="http://schemas.microsoft.com/office/word/2023/wordml/word16du" xmlns:w16sdtdh="http://schemas.microsoft.com/office/word/2020/wordml/sdtdatahash" xmlns:w16se="http://schemas.microsoft.com/office/word/2015/wordml/symex" xmlns:wpg="http://schemas.microsoft.com/office/word/2010/wordprocessingGroup" xmlns:wpi="http://schemas.microsoft.com/office/word/2010/wordprocessingInk" xmlns:wne="http://schemas.microsoft.com/office/word/2006/wordml" xmlns:wps="http://schemas.microsoft.com/office/word/2010/wordprocessingShape" mc:Ignorable="w14 w15 w16se w16cid w16 w16cex w16sdtdh w16du wp14">
+<w:document xmlns:wpc="http://schemas.microsoft.com/office/word/2010/wordprocessingCanvas" xmlns:cx="http://schemas.microsoft.com/office/drawing/2014/chartex" xmlns:cx1="http://schemas.microsoft.com/office/drawing/2015/9/8/chartex" xmlns:cx2="http://schemas.microsoft.com/office/drawing/2015/10/21/chartex" xmlns:cx3="http://schemas.microsoft.com/office/drawing/2016/5/9/chartex" xmlns:cx4="http://schemas.microsoft.com/office/drawing/2016/5/10/chartex" xmlns:cx5="http://schemas.microsoft.com/office/drawing/2016/5/11/chartex" xmlns:cx6="http://schemas.microsoft.com/office/drawing/2016/5/12/chartex" xmlns:cx7="http://schemas.microsoft.com/office/drawing/2016/5/13/chartex" xmlns:cx8="http://schemas.microsoft.com/office/drawing/2016/5/14/chartex" xmlns:mc="http://schemas.openxmlformats.org/markup-compatibility/2006" xmlns:aink="http://schemas.microsoft.com/office/drawing/2016/ink" xmlns:am3d="http://schemas.microsoft.com/office/drawing/2017/model3d" xmlns:o="urn:schemas-microsoft-com:office:office" xmlns:oel="http://schemas.microsoft.com/office/2019/extlst" xmlns:r="http://schemas.openxmlformats.org/officeDocument/2006/relationships" xmlns:m="http://schemas.openxmlformats.org/officeDocument/2006/math" xmlns:v="urn:schemas-microsoft-com:vml" xmlns:wp14="http://schemas.microsoft.com/office/word/2010/wordprocessingDrawing" xmlns:wp="http://schemas.openxmlformats.org/drawingml/2006/wordprocessingDrawing" xmlns:w10="urn:schemas-microsoft-com:office:word" xmlns:w="http://schemas.openxmlformats.org/wordprocessingml/2006/main" xmlns:w14="http://schemas.microsoft.com/office/word/2010/wordml" xmlns:w15="http://schemas.microsoft.com/office/word/2012/wordml" xmlns:w16cex="http://schemas.microsoft.com/office/word/2018/wordml/cex" xmlns:w16cid="http://schemas.microsoft.com/office/word/2016/wordml/cid" xmlns:w16="http://schemas.microsoft.com/office/word/2018/wordml" xmlns:w16sdtdh="http://schemas.microsoft.com/office/word/2020/wordml/sdtdatahash" xmlns:w16se="http://schemas.microsoft.com/office/word/2015/wordml/symex" xmlns:wpg="http://schemas.microsoft.com/office/word/2010/wordprocessingGroup" xmlns:wpi="http://schemas.microsoft.com/office/word/2010/wordprocessingInk" xmlns:wne="http://schemas.microsoft.com/office/word/2006/wordml" xmlns:wps="http://schemas.microsoft.com/office/word/2010/wordprocessingShape" mc:Ignorable="w14 w15 w16se w16cid w16 w16cex w16sdtdh wp14">
   <w:body>
+    <w:p/>
+    <w:p/>
+    <w:p/>
+    <w:p/>
     <w:p>
       <w:pPr>
-        <w:pStyle w:val="Sidhuvud"/>
-        <w:tabs>
-          <w:tab w:val="clear" w:pos="4536"/>
-          <w:tab w:val="clear" w:pos="9072"/>
-          <w:tab w:val="left" w:pos="5670"/>
-        </w:tabs>
+        <w:ind w:left="5216"/>
+      </w:pPr>
+      <w:r>
+        <w:t>{namn}</w:t>
+      </w:r>
+    </w:p>
+    <w:p>
+      <w:pPr>
+        <w:ind w:left="5216"/>
+      </w:pPr>
+      <w:r>
+        <w:t>{adress1}</w:t>
+      </w:r>
+      <w:r>
+        <w:tab/>
+      </w:r>
+    </w:p>
+    <w:p>
+      <w:pPr>
+        <w:ind w:left="5216"/>
+      </w:pPr>
+      <w:r>
+        <w:t>{adress21} {adress22}</w:t>
+      </w:r>
+    </w:p>
+    <w:p>
+      <w:pPr>
+        <w:ind w:left="9751" w:firstLine="4820"/>
+      </w:pPr>
+      <w:r>
+        <w:tab/>
+      </w:r>
+    </w:p>
+    <w:p>
+      <w:pPr>
+        <w:ind w:left="9751" w:firstLine="4820"/>
+      </w:pPr>
+    </w:p>
+    <w:p>
+      <w:pPr>
+        <w:ind w:left="9751" w:firstLine="4820"/>
+      </w:pPr>
+      <w:r>
+        <w:tab/>
+      </w:r>
+    </w:p>
+    <w:p>
+      <w:pPr>
+        <w:ind w:left="5216"/>
+      </w:pPr>
+      <w:r>
+        <w:t>{</w:t>
+      </w:r>
+      <w:proofErr w:type="spellStart"/>
+      <w:r>
+        <w:t>today</w:t>
+      </w:r>
+      <w:proofErr w:type="spellEnd"/>
+      <w:r>
+        <w:t>}</w:t>
+      </w:r>
+    </w:p>
+    <w:p>
+      <w:r>
+        <w:t>Hej,</w:t>
+      </w:r>
+    </w:p>
+    <w:p/>
+    <w:p>
+      <w:r>
+        <w:t xml:space="preserve">Här kommer ert nya </w:t>
+      </w:r>
+      <w:proofErr w:type="spellStart"/>
+      <w:r>
+        <w:t>reskort</w:t>
+      </w:r>
+      <w:proofErr w:type="spellEnd"/>
+      <w:r>
+        <w:t xml:space="preserve"> för nivå 4. </w:t>
+      </w:r>
+    </w:p>
+    <w:p>
+      <w:r>
+        <w:t xml:space="preserve">Korten gör att det blir lättare för </w:t>
+      </w:r>
+      <w:r>
+        <w:t>personalen</w:t>
+      </w:r>
+      <w:r>
+        <w:t xml:space="preserve"> ombord att se vilka som har rätt till de 10 % rabatt som erhålles i butik och restaurang.</w:t>
+      </w:r>
+    </w:p>
+    <w:p/>
+    <w:p>
+      <w:r>
+        <w:t xml:space="preserve">Vid </w:t>
+      </w:r>
+      <w:r>
+        <w:t xml:space="preserve">eventuell förlängning av </w:t>
+      </w:r>
+      <w:proofErr w:type="spellStart"/>
+      <w:r>
+        <w:t>reskortet</w:t>
+      </w:r>
+      <w:proofErr w:type="spellEnd"/>
+      <w:r>
+        <w:t xml:space="preserve"> och nivå 4 så erhålles nytt kort med ny giltighetstid. </w:t>
+      </w:r>
+    </w:p>
+    <w:p/>
+    <w:p>
+      <w:r>
+        <w:t>Kontakta gärna oss på Kundservice om ni har funderingar angående detta.</w:t>
+      </w:r>
+    </w:p>
+    <w:p/>
+    <w:p/>
+    <w:p/>
+    <w:p/>
+    <w:p>
+      <w:r>
+        <w:t>Med Vänlig Hälsning</w:t>
+      </w:r>
+    </w:p>
+    <w:p>
+      <w:r>
+        <w:t>Kundservice</w:t>
+      </w:r>
+    </w:p>
+    <w:p/>
+    <w:p/>
+    <w:p>
+      <w:r>
+        <w:t>Tel</w:t>
+      </w:r>
+      <w:r>
+        <w:t>efon</w:t>
+      </w:r>
+      <w:r>
+        <w:t>: 0498-20 18 85</w:t>
+      </w:r>
+    </w:p>
+    <w:p>
+      <w:proofErr w:type="gramStart"/>
+      <w:r>
+        <w:t>Mail</w:t>
+      </w:r>
+      <w:proofErr w:type="gramEnd"/>
+      <w:r>
+        <w:t xml:space="preserve">: </w:t>
+      </w:r>
+      <w:r>
         <w:rPr>
-          <w:rFonts w:ascii="Garamond" w:hAnsi="Garamond"/>
-        </w:rPr>
-      </w:pPr>
-    </w:p>
-    <w:p>
-      <w:pPr>
-        <w:tabs>
-          <w:tab w:val="left" w:pos="5670"/>
-        </w:tabs>
-        <w:rPr>
-          <w:rFonts w:ascii="Garamond" w:hAnsi="Garamond"/>
-        </w:rPr>
-      </w:pPr>
-    </w:p>
-    <w:p>
-      <w:pPr>
-        <w:tabs>
-          <w:tab w:val="left" w:pos="5670"/>
-        </w:tabs>
-        <w:rPr>
-          <w:rFonts w:ascii="Garamond" w:hAnsi="Garamond"/>
-        </w:rPr>
-      </w:pPr>
-      <w:r>
-        <w:rPr>
-          <w:rFonts w:ascii="Garamond" w:hAnsi="Garamond"/>
-        </w:rPr>
-        <w:t>(</w:t>
-      </w:r>
-    </w:p>
-    <w:p>
-      <w:pPr>
-        <w:tabs>
-          <w:tab w:val="left" w:pos="5103"/>
-        </w:tabs>
-        <w:rPr>
-          <w:rFonts w:ascii="Archivo Light" w:hAnsi="Archivo Light" w:cs="Archivo Light"/>
-        </w:rPr>
-      </w:pPr>
-      <w:r>
-        <w:rPr>
-          <w:rFonts w:ascii="Garamond" w:hAnsi="Garamond"/>
-        </w:rPr>
-        <w:tab/>
-      </w:r>
-      <w:r>
-        <w:rPr>
-          <w:rFonts w:ascii="Archivo Light" w:hAnsi="Archivo Light" w:cs="Archivo Light"/>
-        </w:rPr>
-        <w:t>{</w:t>
-      </w:r>
-      <w:proofErr w:type="spellStart"/>
-      <w:r>
-        <w:rPr>
-          <w:rFonts w:ascii="Archivo Light" w:hAnsi="Archivo Light" w:cs="Archivo Light"/>
-        </w:rPr>
-        <w:t>fornamn</w:t>
-      </w:r>
-      <w:proofErr w:type="spellEnd"/>
-      <w:r>
-        <w:rPr>
-          <w:rFonts w:ascii="Archivo Light" w:hAnsi="Archivo Light" w:cs="Archivo Light"/>
-        </w:rPr>
-        <w:t>} {efternamn}</w:t>
-      </w:r>
-    </w:p>
-    <w:p>
-      <w:pPr>
-        <w:tabs>
-          <w:tab w:val="left" w:pos="5103"/>
-        </w:tabs>
-        <w:rPr>
-          <w:rFonts w:ascii="Archivo Light" w:hAnsi="Archivo Light" w:cs="Archivo Light"/>
-        </w:rPr>
-      </w:pPr>
-      <w:r>
-        <w:rPr>
-          <w:rFonts w:ascii="Archivo Light" w:hAnsi="Archivo Light" w:cs="Archivo Light"/>
-        </w:rPr>
-        <w:tab/>
-      </w:r>
-      <w:r>
-        <w:rPr>
-          <w:rFonts w:ascii="Archivo Light" w:hAnsi="Archivo Light" w:cs="Archivo Light"/>
-        </w:rPr>
-        <w:t>{adress1}</w:t>
-      </w:r>
-      <w:r>
-        <w:rPr>
-          <w:rFonts w:ascii="Archivo Light" w:hAnsi="Archivo Light" w:cs="Archivo Light"/>
-        </w:rPr>
-        <w:tab/>
-      </w:r>
-    </w:p>
-    <w:p>
-      <w:pPr>
-        <w:tabs>
-          <w:tab w:val="left" w:pos="5103"/>
-        </w:tabs>
-        <w:rPr>
-          <w:rFonts w:ascii="Archivo Light" w:hAnsi="Archivo Light" w:cs="Archivo Light"/>
-        </w:rPr>
-      </w:pPr>
-      <w:r>
-        <w:rPr>
-          <w:rFonts w:ascii="Archivo Light" w:hAnsi="Archivo Light" w:cs="Archivo Light"/>
-        </w:rPr>
-        <w:tab/>
-      </w:r>
-      <w:r>
-        <w:rPr>
-          <w:rFonts w:ascii="Archivo Light" w:hAnsi="Archivo Light" w:cs="Archivo Light"/>
-        </w:rPr>
-        <w:t>{adress21} {adress22}</w:t>
-      </w:r>
-    </w:p>
-    <w:p>
-      <w:pPr>
-        <w:tabs>
-          <w:tab w:val="left" w:pos="5103"/>
-        </w:tabs>
-        <w:rPr>
-          <w:rFonts w:ascii="Archivo Light" w:hAnsi="Archivo Light" w:cs="Archivo Light"/>
-        </w:rPr>
-      </w:pPr>
-      <w:r>
-        <w:rPr>
-          <w:rFonts w:ascii="Archivo Light" w:hAnsi="Archivo Light" w:cs="Archivo Light"/>
-        </w:rPr>
-        <w:tab/>
-      </w:r>
-      <w:r>
-        <w:rPr>
-          <w:rFonts w:ascii="Archivo Light" w:hAnsi="Archivo Light" w:cs="Archivo Light"/>
-        </w:rPr>
-        <w:fldChar w:fldCharType="begin">
-          <w:ffData>
-            <w:name w:val="Text1"/>
-            <w:enabled/>
-            <w:calcOnExit w:val="0"/>
-            <w:textInput/>
-          </w:ffData>
-        </w:fldChar>
-      </w:r>
-      <w:r>
-        <w:rPr>
-          <w:rFonts w:ascii="Archivo Light" w:hAnsi="Archivo Light" w:cs="Archivo Light"/>
-        </w:rPr>
-        <w:instrText xml:space="preserve"> FORMTEXT </w:instrText>
-      </w:r>
-      <w:r>
-        <w:rPr>
-          <w:rFonts w:ascii="Archivo Light" w:hAnsi="Archivo Light" w:cs="Archivo Light"/>
-        </w:rPr>
-      </w:r>
-      <w:r>
-        <w:rPr>
-          <w:rFonts w:ascii="Archivo Light" w:hAnsi="Archivo Light" w:cs="Archivo Light"/>
-        </w:rPr>
-        <w:fldChar w:fldCharType="separate"/>
-      </w:r>
-      <w:r>
-        <w:rPr>
-          <w:rFonts w:ascii="Archivo Light" w:hAnsi="Archivo Light" w:cs="Archivo Light"/>
-          <w:noProof/>
-        </w:rPr>
-        <w:t> </w:t>
-      </w:r>
-      <w:r>
-        <w:rPr>
-          <w:rFonts w:ascii="Archivo Light" w:hAnsi="Archivo Light" w:cs="Archivo Light"/>
-          <w:noProof/>
-        </w:rPr>
-        <w:t> </w:t>
-      </w:r>
-      <w:r>
-        <w:rPr>
-          <w:rFonts w:ascii="Archivo Light" w:hAnsi="Archivo Light" w:cs="Archivo Light"/>
-          <w:noProof/>
-        </w:rPr>
-        <w:t> </w:t>
-      </w:r>
-      <w:r>
-        <w:rPr>
-          <w:rFonts w:ascii="Archivo Light" w:hAnsi="Archivo Light" w:cs="Archivo Light"/>
-          <w:noProof/>
-        </w:rPr>
-        <w:t> </w:t>
-      </w:r>
-      <w:r>
-        <w:rPr>
-          <w:rFonts w:ascii="Archivo Light" w:hAnsi="Archivo Light" w:cs="Archivo Light"/>
-          <w:noProof/>
-        </w:rPr>
-        <w:t> </w:t>
-      </w:r>
-      <w:r>
-        <w:rPr>
-          <w:rFonts w:ascii="Archivo Light" w:hAnsi="Archivo Light" w:cs="Archivo Light"/>
-        </w:rPr>
-        <w:fldChar w:fldCharType="end"/>
-      </w:r>
-    </w:p>
-    <w:p>
-      <w:pPr>
-        <w:tabs>
-          <w:tab w:val="left" w:pos="5670"/>
-        </w:tabs>
-        <w:rPr>
-          <w:rFonts w:ascii="Archivo Light" w:hAnsi="Archivo Light" w:cs="Archivo Light"/>
-        </w:rPr>
-      </w:pPr>
-      <w:r>
-        <w:rPr>
-          <w:rFonts w:ascii="Archivo Light" w:hAnsi="Archivo Light" w:cs="Archivo Light"/>
-        </w:rPr>
-        <w:tab/>
-      </w:r>
-    </w:p>
-    <w:p>
-      <w:pPr>
-        <w:tabs>
-          <w:tab w:val="left" w:pos="5670"/>
-        </w:tabs>
-        <w:rPr>
-          <w:rFonts w:ascii="Archivo Light" w:hAnsi="Archivo Light" w:cs="Archivo Light"/>
-        </w:rPr>
-      </w:pPr>
-      <w:r>
-        <w:rPr>
-          <w:rFonts w:ascii="Archivo Light" w:hAnsi="Archivo Light" w:cs="Archivo Light"/>
-        </w:rPr>
-        <w:tab/>
-      </w:r>
-    </w:p>
-    <w:p>
-      <w:pPr>
-        <w:tabs>
-          <w:tab w:val="left" w:pos="5103"/>
-          <w:tab w:val="left" w:pos="6379"/>
-        </w:tabs>
-        <w:rPr>
-          <w:rFonts w:ascii="Archivo Light" w:hAnsi="Archivo Light" w:cs="Archivo Light"/>
-        </w:rPr>
-      </w:pPr>
-      <w:r>
-        <w:rPr>
-          <w:rFonts w:ascii="Archivo Light" w:hAnsi="Archivo Light" w:cs="Archivo Light"/>
-        </w:rPr>
-        <w:tab/>
-        <w:t xml:space="preserve">Visby </w:t>
-      </w:r>
-      <w:r>
-        <w:rPr>
-          <w:rFonts w:ascii="Archivo Light" w:hAnsi="Archivo Light" w:cs="Archivo Light"/>
-        </w:rPr>
-        <w:t>{</w:t>
-      </w:r>
-      <w:proofErr w:type="spellStart"/>
-      <w:r>
-        <w:rPr>
-          <w:rFonts w:ascii="Archivo Light" w:hAnsi="Archivo Light" w:cs="Archivo Light"/>
-        </w:rPr>
-        <w:t>today</w:t>
-      </w:r>
-      <w:proofErr w:type="spellEnd"/>
-      <w:r>
-        <w:rPr>
-          <w:rFonts w:ascii="Archivo Light" w:hAnsi="Archivo Light" w:cs="Archivo Light"/>
-        </w:rPr>
-        <w:t>}</w:t>
-      </w:r>
-    </w:p>
-    <w:p>
-      <w:pPr>
-        <w:rPr>
-          <w:rFonts w:ascii="Archivo Light" w:hAnsi="Archivo Light" w:cs="Archivo Light"/>
-        </w:rPr>
-      </w:pPr>
-    </w:p>
-    <w:p>
-      <w:pPr>
-        <w:rPr>
-          <w:rFonts w:ascii="Archivo Light" w:hAnsi="Archivo Light" w:cs="Archivo Light"/>
-        </w:rPr>
-      </w:pPr>
-    </w:p>
-    <w:p>
-      <w:pPr>
-        <w:rPr>
-          <w:rFonts w:ascii="Archivo Light" w:hAnsi="Archivo Light" w:cs="Archivo Light"/>
-        </w:rPr>
-      </w:pPr>
-      <w:r>
-        <w:rPr>
-          <w:rFonts w:ascii="Archivo Light" w:hAnsi="Archivo Light" w:cs="Archivo Light"/>
-        </w:rPr>
-        <w:t>Hej,</w:t>
-      </w:r>
-    </w:p>
-    <w:p>
-      <w:pPr>
-        <w:rPr>
-          <w:rFonts w:ascii="Archivo Light" w:hAnsi="Archivo Light" w:cs="Archivo Light"/>
-        </w:rPr>
-      </w:pPr>
-    </w:p>
-    <w:p>
-      <w:pPr>
-        <w:rPr>
-          <w:rFonts w:ascii="Archivo Light" w:hAnsi="Archivo Light" w:cs="Archivo Light"/>
-        </w:rPr>
-      </w:pPr>
-      <w:r>
-        <w:rPr>
-          <w:rFonts w:ascii="Archivo Light" w:hAnsi="Archivo Light" w:cs="Archivo Light"/>
-        </w:rPr>
-        <w:t xml:space="preserve">Här kommer ert nya </w:t>
-      </w:r>
-      <w:proofErr w:type="spellStart"/>
-      <w:r>
-        <w:rPr>
-          <w:rFonts w:ascii="Archivo Light" w:hAnsi="Archivo Light" w:cs="Archivo Light"/>
-        </w:rPr>
-        <w:t>reskort</w:t>
-      </w:r>
-      <w:proofErr w:type="spellEnd"/>
-      <w:r>
-        <w:rPr>
-          <w:rFonts w:ascii="Archivo Light" w:hAnsi="Archivo Light" w:cs="Archivo Light"/>
-        </w:rPr>
-        <w:t xml:space="preserve"> för nivå 4. </w:t>
-      </w:r>
-    </w:p>
-    <w:p>
-      <w:pPr>
-        <w:rPr>
-          <w:rFonts w:ascii="Archivo Light" w:hAnsi="Archivo Light" w:cs="Archivo Light"/>
-        </w:rPr>
-      </w:pPr>
-      <w:r>
-        <w:rPr>
-          <w:rFonts w:ascii="Archivo Light" w:hAnsi="Archivo Light" w:cs="Archivo Light"/>
-        </w:rPr>
-        <w:t>Korten gör att det blir lättare för personalen ombord att se vilka som har rätt till de 10 % rabatt som erhålles i butik och restaurang.</w:t>
-      </w:r>
-    </w:p>
-    <w:p>
-      <w:pPr>
-        <w:rPr>
-          <w:rFonts w:ascii="Archivo Light" w:hAnsi="Archivo Light" w:cs="Archivo Light"/>
-        </w:rPr>
-      </w:pPr>
-    </w:p>
-    <w:p>
-      <w:pPr>
-        <w:rPr>
-          <w:rFonts w:ascii="Archivo Light" w:hAnsi="Archivo Light" w:cs="Archivo Light"/>
-        </w:rPr>
-      </w:pPr>
-      <w:r>
-        <w:rPr>
-          <w:rFonts w:ascii="Archivo Light" w:hAnsi="Archivo Light" w:cs="Archivo Light"/>
-        </w:rPr>
-        <w:t xml:space="preserve">Vid </w:t>
-      </w:r>
-      <w:r>
-        <w:rPr>
-          <w:rFonts w:ascii="Archivo Light" w:hAnsi="Archivo Light" w:cs="Archivo Light"/>
-        </w:rPr>
-        <w:t xml:space="preserve">eventuell förlängning av </w:t>
-      </w:r>
-      <w:proofErr w:type="spellStart"/>
-      <w:r>
-        <w:rPr>
-          <w:rFonts w:ascii="Archivo Light" w:hAnsi="Archivo Light" w:cs="Archivo Light"/>
-        </w:rPr>
-        <w:t>reskortet</w:t>
-      </w:r>
-      <w:proofErr w:type="spellEnd"/>
-      <w:r>
-        <w:rPr>
-          <w:rFonts w:ascii="Archivo Light" w:hAnsi="Archivo Light" w:cs="Archivo Light"/>
-        </w:rPr>
-        <w:t xml:space="preserve"> och nivå 4 så erhålles nytt kort med ny giltighetstid. </w:t>
-      </w:r>
-    </w:p>
-    <w:p>
-      <w:pPr>
-        <w:rPr>
-          <w:rFonts w:ascii="Archivo Light" w:hAnsi="Archivo Light" w:cs="Archivo Light"/>
-        </w:rPr>
-      </w:pPr>
-    </w:p>
-    <w:p>
-      <w:pPr>
-        <w:rPr>
-          <w:rFonts w:ascii="Archivo Light" w:hAnsi="Archivo Light" w:cs="Archivo Light"/>
-        </w:rPr>
-      </w:pPr>
-      <w:r>
-        <w:rPr>
-          <w:rFonts w:ascii="Archivo Light" w:hAnsi="Archivo Light" w:cs="Archivo Light"/>
-        </w:rPr>
-        <w:t>Kontakta gärna oss på Kundservice om ni har funderingar angående detta.</w:t>
-      </w:r>
-    </w:p>
-    <w:p>
-      <w:pPr>
-        <w:rPr>
-          <w:rFonts w:ascii="Archivo Light" w:hAnsi="Archivo Light" w:cs="Archivo Light"/>
-        </w:rPr>
-      </w:pPr>
-    </w:p>
-    <w:p>
-      <w:pPr>
-        <w:rPr>
-          <w:rFonts w:ascii="Archivo Light" w:hAnsi="Archivo Light" w:cs="Archivo Light"/>
-        </w:rPr>
-      </w:pPr>
-    </w:p>
-    <w:p>
-      <w:pPr>
-        <w:rPr>
-          <w:rFonts w:ascii="Archivo Light" w:hAnsi="Archivo Light" w:cs="Archivo Light"/>
-        </w:rPr>
-      </w:pPr>
-    </w:p>
-    <w:p>
-      <w:pPr>
-        <w:rPr>
-          <w:rFonts w:ascii="Archivo Light" w:hAnsi="Archivo Light" w:cs="Archivo Light"/>
-        </w:rPr>
-      </w:pPr>
-    </w:p>
-    <w:p>
-      <w:pPr>
-        <w:rPr>
-          <w:rFonts w:ascii="Archivo Light" w:hAnsi="Archivo Light" w:cs="Archivo Light"/>
-        </w:rPr>
-      </w:pPr>
-      <w:r>
-        <w:rPr>
-          <w:rFonts w:ascii="Archivo Light" w:hAnsi="Archivo Light" w:cs="Archivo Light"/>
-        </w:rPr>
-        <w:t>Med Vänlig Hälsning</w:t>
-      </w:r>
-    </w:p>
-    <w:p>
-      <w:pPr>
-        <w:rPr>
-          <w:rFonts w:ascii="Archivo Light" w:hAnsi="Archivo Light" w:cs="Archivo Light"/>
-        </w:rPr>
-      </w:pPr>
-      <w:r>
-        <w:rPr>
-          <w:rFonts w:ascii="Archivo Light" w:hAnsi="Archivo Light" w:cs="Archivo Light"/>
-        </w:rPr>
-        <w:t>Kundservice</w:t>
-      </w:r>
-    </w:p>
-    <w:p>
-      <w:pPr>
-        <w:rPr>
-          <w:rFonts w:ascii="Archivo Light" w:hAnsi="Archivo Light" w:cs="Archivo Light"/>
-        </w:rPr>
-      </w:pPr>
-    </w:p>
-    <w:p>
-      <w:pPr>
-        <w:rPr>
-          <w:rFonts w:ascii="Archivo Light" w:hAnsi="Archivo Light" w:cs="Archivo Light"/>
-        </w:rPr>
-      </w:pPr>
-    </w:p>
-    <w:p>
-      <w:pPr>
-        <w:rPr>
-          <w:rFonts w:ascii="Archivo Light" w:hAnsi="Archivo Light" w:cs="Archivo Light"/>
-        </w:rPr>
-      </w:pPr>
-      <w:r>
-        <w:rPr>
-          <w:rFonts w:ascii="Archivo Light" w:hAnsi="Archivo Light" w:cs="Archivo Light"/>
-        </w:rPr>
-        <w:t>Tel</w:t>
-      </w:r>
-      <w:r>
-        <w:rPr>
-          <w:rFonts w:ascii="Archivo Light" w:hAnsi="Archivo Light" w:cs="Archivo Light"/>
-        </w:rPr>
-        <w:t>efon</w:t>
-      </w:r>
-      <w:r>
-        <w:rPr>
-          <w:rFonts w:ascii="Archivo Light" w:hAnsi="Archivo Light" w:cs="Archivo Light"/>
-        </w:rPr>
-        <w:t>: 0498-20 18 85</w:t>
-      </w:r>
-    </w:p>
-    <w:p>
-      <w:pPr>
-        <w:rPr>
-          <w:rFonts w:ascii="Archivo Light" w:hAnsi="Archivo Light" w:cs="Archivo Light"/>
           <w:color w:val="0070C0"/>
           <w:u w:val="single"/>
         </w:rPr>
-      </w:pPr>
-      <w:proofErr w:type="gramStart"/>
+        <w:t>kundservice@destinationgotland.se</w:t>
+      </w:r>
       <w:r>
         <w:rPr>
-          <w:rFonts w:ascii="Archivo Light" w:hAnsi="Archivo Light" w:cs="Archivo Light"/>
+          <w:color w:val="0070C0"/>
         </w:rPr>
-        <w:t>Mail</w:t>
-      </w:r>
-      <w:proofErr w:type="gramEnd"/>
-      <w:r>
-        <w:rPr>
-          <w:rFonts w:ascii="Archivo Light" w:hAnsi="Archivo Light" w:cs="Archivo Light"/>
-        </w:rPr>
-        <w:t xml:space="preserve">: </w:t>
-      </w:r>
-      <w:r>
-        <w:rPr>
-          <w:rFonts w:ascii="Archivo Light" w:hAnsi="Archivo Light" w:cs="Archivo Light"/>
-          <w:color w:val="0070C0"/>
-          <w:u w:val="single"/>
-        </w:rPr>
-        <w:t xml:space="preserve">kundservice@destinationgotland.se </w:t>
-      </w:r>
-    </w:p>
-    <w:p>
-      <w:pPr>
-        <w:rPr>
-          <w:rFonts w:ascii="Archivo Light" w:hAnsi="Archivo Light" w:cs="Archivo Light"/>
-        </w:rPr>
-      </w:pPr>
-    </w:p>
+        <w:t xml:space="preserve"> </w:t>
+      </w:r>
+    </w:p>
+    <w:p/>
     <w:sectPr>
       <w:headerReference w:type="default" r:id="rId7"/>
       <w:footerReference w:type="default" r:id="rId8"/>
@@ -562,7 +187,7 @@
 </file>
 
 <file path=word/endnotes.xml><?xml version="1.0" encoding="utf-8"?>
-<w:endnotes xmlns:wpc="http://schemas.microsoft.com/office/word/2010/wordprocessingCanvas" xmlns:cx="http://schemas.microsoft.com/office/drawing/2014/chartex" xmlns:cx1="http://schemas.microsoft.com/office/drawing/2015/9/8/chartex" xmlns:cx2="http://schemas.microsoft.com/office/drawing/2015/10/21/chartex" xmlns:cx3="http://schemas.microsoft.com/office/drawing/2016/5/9/chartex" xmlns:cx4="http://schemas.microsoft.com/office/drawing/2016/5/10/chartex" xmlns:cx5="http://schemas.microsoft.com/office/drawing/2016/5/11/chartex" xmlns:cx6="http://schemas.microsoft.com/office/drawing/2016/5/12/chartex" xmlns:cx7="http://schemas.microsoft.com/office/drawing/2016/5/13/chartex" xmlns:cx8="http://schemas.microsoft.com/office/drawing/2016/5/14/chartex" xmlns:mc="http://schemas.openxmlformats.org/markup-compatibility/2006" xmlns:aink="http://schemas.microsoft.com/office/drawing/2016/ink" xmlns:am3d="http://schemas.microsoft.com/office/drawing/2017/model3d" xmlns:o="urn:schemas-microsoft-com:office:office" xmlns:oel="http://schemas.microsoft.com/office/2019/extlst" xmlns:r="http://schemas.openxmlformats.org/officeDocument/2006/relationships" xmlns:m="http://schemas.openxmlformats.org/officeDocument/2006/math" xmlns:v="urn:schemas-microsoft-com:vml" xmlns:wp14="http://schemas.microsoft.com/office/word/2010/wordprocessingDrawing" xmlns:wp="http://schemas.openxmlformats.org/drawingml/2006/wordprocessingDrawing" xmlns:w10="urn:schemas-microsoft-com:office:word" xmlns:w="http://schemas.openxmlformats.org/wordprocessingml/2006/main" xmlns:w14="http://schemas.microsoft.com/office/word/2010/wordml" xmlns:w15="http://schemas.microsoft.com/office/word/2012/wordml" xmlns:w16cex="http://schemas.microsoft.com/office/word/2018/wordml/cex" xmlns:w16cid="http://schemas.microsoft.com/office/word/2016/wordml/cid" xmlns:w16="http://schemas.microsoft.com/office/word/2018/wordml" xmlns:w16du="http://schemas.microsoft.com/office/word/2023/wordml/word16du" xmlns:w16sdtdh="http://schemas.microsoft.com/office/word/2020/wordml/sdtdatahash" xmlns:w16se="http://schemas.microsoft.com/office/word/2015/wordml/symex" xmlns:wpg="http://schemas.microsoft.com/office/word/2010/wordprocessingGroup" xmlns:wpi="http://schemas.microsoft.com/office/word/2010/wordprocessingInk" xmlns:wne="http://schemas.microsoft.com/office/word/2006/wordml" xmlns:wps="http://schemas.microsoft.com/office/word/2010/wordprocessingShape" mc:Ignorable="w14 w15 w16se w16cid w16 w16cex w16sdtdh w16du wp14">
+<w:endnotes xmlns:wpc="http://schemas.microsoft.com/office/word/2010/wordprocessingCanvas" xmlns:cx="http://schemas.microsoft.com/office/drawing/2014/chartex" xmlns:cx1="http://schemas.microsoft.com/office/drawing/2015/9/8/chartex" xmlns:cx2="http://schemas.microsoft.com/office/drawing/2015/10/21/chartex" xmlns:cx3="http://schemas.microsoft.com/office/drawing/2016/5/9/chartex" xmlns:cx4="http://schemas.microsoft.com/office/drawing/2016/5/10/chartex" xmlns:cx5="http://schemas.microsoft.com/office/drawing/2016/5/11/chartex" xmlns:cx6="http://schemas.microsoft.com/office/drawing/2016/5/12/chartex" xmlns:cx7="http://schemas.microsoft.com/office/drawing/2016/5/13/chartex" xmlns:cx8="http://schemas.microsoft.com/office/drawing/2016/5/14/chartex" xmlns:mc="http://schemas.openxmlformats.org/markup-compatibility/2006" xmlns:aink="http://schemas.microsoft.com/office/drawing/2016/ink" xmlns:am3d="http://schemas.microsoft.com/office/drawing/2017/model3d" xmlns:o="urn:schemas-microsoft-com:office:office" xmlns:oel="http://schemas.microsoft.com/office/2019/extlst" xmlns:r="http://schemas.openxmlformats.org/officeDocument/2006/relationships" xmlns:m="http://schemas.openxmlformats.org/officeDocument/2006/math" xmlns:v="urn:schemas-microsoft-com:vml" xmlns:wp14="http://schemas.microsoft.com/office/word/2010/wordprocessingDrawing" xmlns:wp="http://schemas.openxmlformats.org/drawingml/2006/wordprocessingDrawing" xmlns:w10="urn:schemas-microsoft-com:office:word" xmlns:w="http://schemas.openxmlformats.org/wordprocessingml/2006/main" xmlns:w14="http://schemas.microsoft.com/office/word/2010/wordml" xmlns:w15="http://schemas.microsoft.com/office/word/2012/wordml" xmlns:w16cex="http://schemas.microsoft.com/office/word/2018/wordml/cex" xmlns:w16cid="http://schemas.microsoft.com/office/word/2016/wordml/cid" xmlns:w16="http://schemas.microsoft.com/office/word/2018/wordml" xmlns:w16sdtdh="http://schemas.microsoft.com/office/word/2020/wordml/sdtdatahash" xmlns:w16se="http://schemas.microsoft.com/office/word/2015/wordml/symex" xmlns:wpg="http://schemas.microsoft.com/office/word/2010/wordprocessingGroup" xmlns:wpi="http://schemas.microsoft.com/office/word/2010/wordprocessingInk" xmlns:wne="http://schemas.microsoft.com/office/word/2006/wordml" xmlns:wps="http://schemas.microsoft.com/office/word/2010/wordprocessingShape" mc:Ignorable="w14 w15 w16se w16cid w16 w16cex w16sdtdh wp14">
   <w:endnote w:type="separator" w:id="-1">
     <w:p>
       <w:r>
@@ -581,7 +206,7 @@
 </file>
 
 <file path=word/footer1.xml><?xml version="1.0" encoding="utf-8"?>
-<w:ftr xmlns:wpc="http://schemas.microsoft.com/office/word/2010/wordprocessingCanvas" xmlns:cx="http://schemas.microsoft.com/office/drawing/2014/chartex" xmlns:cx1="http://schemas.microsoft.com/office/drawing/2015/9/8/chartex" xmlns:cx2="http://schemas.microsoft.com/office/drawing/2015/10/21/chartex" xmlns:cx3="http://schemas.microsoft.com/office/drawing/2016/5/9/chartex" xmlns:cx4="http://schemas.microsoft.com/office/drawing/2016/5/10/chartex" xmlns:cx5="http://schemas.microsoft.com/office/drawing/2016/5/11/chartex" xmlns:cx6="http://schemas.microsoft.com/office/drawing/2016/5/12/chartex" xmlns:cx7="http://schemas.microsoft.com/office/drawing/2016/5/13/chartex" xmlns:cx8="http://schemas.microsoft.com/office/drawing/2016/5/14/chartex" xmlns:mc="http://schemas.openxmlformats.org/markup-compatibility/2006" xmlns:aink="http://schemas.microsoft.com/office/drawing/2016/ink" xmlns:am3d="http://schemas.microsoft.com/office/drawing/2017/model3d" xmlns:o="urn:schemas-microsoft-com:office:office" xmlns:oel="http://schemas.microsoft.com/office/2019/extlst" xmlns:r="http://schemas.openxmlformats.org/officeDocument/2006/relationships" xmlns:m="http://schemas.openxmlformats.org/officeDocument/2006/math" xmlns:v="urn:schemas-microsoft-com:vml" xmlns:wp14="http://schemas.microsoft.com/office/word/2010/wordprocessingDrawing" xmlns:wp="http://schemas.openxmlformats.org/drawingml/2006/wordprocessingDrawing" xmlns:w10="urn:schemas-microsoft-com:office:word" xmlns:w="http://schemas.openxmlformats.org/wordprocessingml/2006/main" xmlns:w14="http://schemas.microsoft.com/office/word/2010/wordml" xmlns:w15="http://schemas.microsoft.com/office/word/2012/wordml" xmlns:w16cex="http://schemas.microsoft.com/office/word/2018/wordml/cex" xmlns:w16cid="http://schemas.microsoft.com/office/word/2016/wordml/cid" xmlns:w16="http://schemas.microsoft.com/office/word/2018/wordml" xmlns:w16du="http://schemas.microsoft.com/office/word/2023/wordml/word16du" xmlns:w16sdtdh="http://schemas.microsoft.com/office/word/2020/wordml/sdtdatahash" xmlns:w16se="http://schemas.microsoft.com/office/word/2015/wordml/symex" xmlns:wpg="http://schemas.microsoft.com/office/word/2010/wordprocessingGroup" xmlns:wpi="http://schemas.microsoft.com/office/word/2010/wordprocessingInk" xmlns:wne="http://schemas.microsoft.com/office/word/2006/wordml" xmlns:wps="http://schemas.microsoft.com/office/word/2010/wordprocessingShape" mc:Ignorable="w14 w15 w16se w16cid w16 w16cex w16sdtdh w16du wp14">
+<w:ftr xmlns:wpc="http://schemas.microsoft.com/office/word/2010/wordprocessingCanvas" xmlns:cx="http://schemas.microsoft.com/office/drawing/2014/chartex" xmlns:cx1="http://schemas.microsoft.com/office/drawing/2015/9/8/chartex" xmlns:cx2="http://schemas.microsoft.com/office/drawing/2015/10/21/chartex" xmlns:cx3="http://schemas.microsoft.com/office/drawing/2016/5/9/chartex" xmlns:cx4="http://schemas.microsoft.com/office/drawing/2016/5/10/chartex" xmlns:cx5="http://schemas.microsoft.com/office/drawing/2016/5/11/chartex" xmlns:cx6="http://schemas.microsoft.com/office/drawing/2016/5/12/chartex" xmlns:cx7="http://schemas.microsoft.com/office/drawing/2016/5/13/chartex" xmlns:cx8="http://schemas.microsoft.com/office/drawing/2016/5/14/chartex" xmlns:mc="http://schemas.openxmlformats.org/markup-compatibility/2006" xmlns:aink="http://schemas.microsoft.com/office/drawing/2016/ink" xmlns:am3d="http://schemas.microsoft.com/office/drawing/2017/model3d" xmlns:o="urn:schemas-microsoft-com:office:office" xmlns:oel="http://schemas.microsoft.com/office/2019/extlst" xmlns:r="http://schemas.openxmlformats.org/officeDocument/2006/relationships" xmlns:m="http://schemas.openxmlformats.org/officeDocument/2006/math" xmlns:v="urn:schemas-microsoft-com:vml" xmlns:wp14="http://schemas.microsoft.com/office/word/2010/wordprocessingDrawing" xmlns:wp="http://schemas.openxmlformats.org/drawingml/2006/wordprocessingDrawing" xmlns:w10="urn:schemas-microsoft-com:office:word" xmlns:w="http://schemas.openxmlformats.org/wordprocessingml/2006/main" xmlns:w14="http://schemas.microsoft.com/office/word/2010/wordml" xmlns:w15="http://schemas.microsoft.com/office/word/2012/wordml" xmlns:w16cex="http://schemas.microsoft.com/office/word/2018/wordml/cex" xmlns:w16cid="http://schemas.microsoft.com/office/word/2016/wordml/cid" xmlns:w16="http://schemas.microsoft.com/office/word/2018/wordml" xmlns:w16sdtdh="http://schemas.microsoft.com/office/word/2020/wordml/sdtdatahash" xmlns:w16se="http://schemas.microsoft.com/office/word/2015/wordml/symex" xmlns:wpg="http://schemas.microsoft.com/office/word/2010/wordprocessingGroup" xmlns:wpi="http://schemas.microsoft.com/office/word/2010/wordprocessingInk" xmlns:wne="http://schemas.microsoft.com/office/word/2006/wordml" xmlns:wps="http://schemas.microsoft.com/office/word/2010/wordprocessingShape" mc:Ignorable="w14 w15 w16se w16cid w16 w16cex w16sdtdh wp14">
   <w:p>
     <w:pPr>
       <w:pStyle w:val="Sidfot"/>
@@ -604,7 +229,6 @@
     <w:pPr>
       <w:pStyle w:val="Sidfot"/>
       <w:rPr>
-        <w:rFonts w:ascii="Archivo Light" w:hAnsi="Archivo Light" w:cs="Archivo Light"/>
         <w:color w:val="7F7F7F" w:themeColor="text1" w:themeTint="80"/>
         <w:sz w:val="16"/>
         <w:szCs w:val="16"/>
@@ -612,7 +236,6 @@
     </w:pPr>
     <w:r>
       <w:rPr>
-        <w:rFonts w:ascii="Archivo Light" w:hAnsi="Archivo Light" w:cs="Archivo Light"/>
         <w:color w:val="7F7F7F" w:themeColor="text1" w:themeTint="80"/>
         <w:sz w:val="16"/>
         <w:szCs w:val="16"/>
@@ -621,7 +244,6 @@
     </w:r>
     <w:r>
       <w:rPr>
-        <w:rFonts w:ascii="Archivo Light" w:hAnsi="Archivo Light" w:cs="Archivo Light"/>
         <w:color w:val="7F7F7F" w:themeColor="text1" w:themeTint="80"/>
         <w:sz w:val="16"/>
         <w:szCs w:val="16"/>
@@ -633,7 +255,6 @@
     <w:pPr>
       <w:pStyle w:val="Sidfot"/>
       <w:rPr>
-        <w:rFonts w:ascii="Archivo Light" w:hAnsi="Archivo Light" w:cs="Archivo Light"/>
         <w:color w:val="7F7F7F" w:themeColor="text1" w:themeTint="80"/>
         <w:sz w:val="16"/>
         <w:szCs w:val="16"/>
@@ -641,7 +262,6 @@
     </w:pPr>
     <w:r>
       <w:rPr>
-        <w:rFonts w:ascii="Archivo Light" w:hAnsi="Archivo Light" w:cs="Archivo Light"/>
         <w:color w:val="7F7F7F" w:themeColor="text1" w:themeTint="80"/>
         <w:sz w:val="16"/>
         <w:szCs w:val="16"/>
@@ -650,25 +270,15 @@
     </w:r>
     <w:r>
       <w:rPr>
-        <w:rFonts w:ascii="Archivo Light" w:hAnsi="Archivo Light" w:cs="Archivo Light"/>
         <w:color w:val="7F7F7F" w:themeColor="text1" w:themeTint="80"/>
         <w:sz w:val="16"/>
         <w:szCs w:val="16"/>
       </w:rPr>
       <w:tab/>
-    </w:r>
-    <w:r>
-      <w:rPr>
-        <w:rFonts w:ascii="Archivo Light" w:hAnsi="Archivo Light" w:cs="Archivo Light"/>
-        <w:color w:val="7F7F7F" w:themeColor="text1" w:themeTint="80"/>
-        <w:sz w:val="16"/>
-        <w:szCs w:val="16"/>
-      </w:rPr>
       <w:t>kundservice@destinationgotland.se</w:t>
     </w:r>
     <w:r>
       <w:rPr>
-        <w:rFonts w:ascii="Archivo Light" w:hAnsi="Archivo Light" w:cs="Archivo Light"/>
         <w:color w:val="7F7F7F" w:themeColor="text1" w:themeTint="80"/>
         <w:sz w:val="16"/>
         <w:szCs w:val="16"/>
@@ -678,7 +288,6 @@
     </w:r>
     <w:r>
       <w:rPr>
-        <w:rFonts w:ascii="Archivo Light" w:hAnsi="Archivo Light" w:cs="Archivo Light"/>
         <w:color w:val="7F7F7F" w:themeColor="text1" w:themeTint="80"/>
         <w:sz w:val="16"/>
         <w:szCs w:val="16"/>
@@ -688,35 +297,15 @@
     </w:r>
     <w:r>
       <w:rPr>
-        <w:rFonts w:ascii="Archivo Light" w:hAnsi="Archivo Light" w:cs="Archivo Light"/>
         <w:color w:val="7F7F7F" w:themeColor="text1" w:themeTint="80"/>
         <w:sz w:val="16"/>
         <w:szCs w:val="16"/>
       </w:rPr>
       <w:tab/>
-      <w:t xml:space="preserve">+46 498 20 18 </w:t>
+      <w:t xml:space="preserve">+46 498 20 18 85        </w:t>
     </w:r>
     <w:r>
       <w:rPr>
-        <w:rFonts w:ascii="Archivo Light" w:hAnsi="Archivo Light" w:cs="Archivo Light"/>
-        <w:color w:val="7F7F7F" w:themeColor="text1" w:themeTint="80"/>
-        <w:sz w:val="16"/>
-        <w:szCs w:val="16"/>
-      </w:rPr>
-      <w:t>85</w:t>
-    </w:r>
-    <w:r>
-      <w:rPr>
-        <w:rFonts w:ascii="Archivo Light" w:hAnsi="Archivo Light" w:cs="Archivo Light"/>
-        <w:color w:val="7F7F7F" w:themeColor="text1" w:themeTint="80"/>
-        <w:sz w:val="16"/>
-        <w:szCs w:val="16"/>
-      </w:rPr>
-      <w:t xml:space="preserve">        </w:t>
-    </w:r>
-    <w:r>
-      <w:rPr>
-        <w:rFonts w:ascii="Archivo Light" w:hAnsi="Archivo Light" w:cs="Archivo Light"/>
         <w:color w:val="7F7F7F" w:themeColor="text1" w:themeTint="80"/>
         <w:sz w:val="16"/>
         <w:szCs w:val="16"/>
@@ -728,7 +317,7 @@
 </file>
 
 <file path=word/footnotes.xml><?xml version="1.0" encoding="utf-8"?>
-<w:footnotes xmlns:wpc="http://schemas.microsoft.com/office/word/2010/wordprocessingCanvas" xmlns:cx="http://schemas.microsoft.com/office/drawing/2014/chartex" xmlns:cx1="http://schemas.microsoft.com/office/drawing/2015/9/8/chartex" xmlns:cx2="http://schemas.microsoft.com/office/drawing/2015/10/21/chartex" xmlns:cx3="http://schemas.microsoft.com/office/drawing/2016/5/9/chartex" xmlns:cx4="http://schemas.microsoft.com/office/drawing/2016/5/10/chartex" xmlns:cx5="http://schemas.microsoft.com/office/drawing/2016/5/11/chartex" xmlns:cx6="http://schemas.microsoft.com/office/drawing/2016/5/12/chartex" xmlns:cx7="http://schemas.microsoft.com/office/drawing/2016/5/13/chartex" xmlns:cx8="http://schemas.microsoft.com/office/drawing/2016/5/14/chartex" xmlns:mc="http://schemas.openxmlformats.org/markup-compatibility/2006" xmlns:aink="http://schemas.microsoft.com/office/drawing/2016/ink" xmlns:am3d="http://schemas.microsoft.com/office/drawing/2017/model3d" xmlns:o="urn:schemas-microsoft-com:office:office" xmlns:oel="http://schemas.microsoft.com/office/2019/extlst" xmlns:r="http://schemas.openxmlformats.org/officeDocument/2006/relationships" xmlns:m="http://schemas.openxmlformats.org/officeDocument/2006/math" xmlns:v="urn:schemas-microsoft-com:vml" xmlns:wp14="http://schemas.microsoft.com/office/word/2010/wordprocessingDrawing" xmlns:wp="http://schemas.openxmlformats.org/drawingml/2006/wordprocessingDrawing" xmlns:w10="urn:schemas-microsoft-com:office:word" xmlns:w="http://schemas.openxmlformats.org/wordprocessingml/2006/main" xmlns:w14="http://schemas.microsoft.com/office/word/2010/wordml" xmlns:w15="http://schemas.microsoft.com/office/word/2012/wordml" xmlns:w16cex="http://schemas.microsoft.com/office/word/2018/wordml/cex" xmlns:w16cid="http://schemas.microsoft.com/office/word/2016/wordml/cid" xmlns:w16="http://schemas.microsoft.com/office/word/2018/wordml" xmlns:w16du="http://schemas.microsoft.com/office/word/2023/wordml/word16du" xmlns:w16sdtdh="http://schemas.microsoft.com/office/word/2020/wordml/sdtdatahash" xmlns:w16se="http://schemas.microsoft.com/office/word/2015/wordml/symex" xmlns:wpg="http://schemas.microsoft.com/office/word/2010/wordprocessingGroup" xmlns:wpi="http://schemas.microsoft.com/office/word/2010/wordprocessingInk" xmlns:wne="http://schemas.microsoft.com/office/word/2006/wordml" xmlns:wps="http://schemas.microsoft.com/office/word/2010/wordprocessingShape" mc:Ignorable="w14 w15 w16se w16cid w16 w16cex w16sdtdh w16du wp14">
+<w:footnotes xmlns:wpc="http://schemas.microsoft.com/office/word/2010/wordprocessingCanvas" xmlns:cx="http://schemas.microsoft.com/office/drawing/2014/chartex" xmlns:cx1="http://schemas.microsoft.com/office/drawing/2015/9/8/chartex" xmlns:cx2="http://schemas.microsoft.com/office/drawing/2015/10/21/chartex" xmlns:cx3="http://schemas.microsoft.com/office/drawing/2016/5/9/chartex" xmlns:cx4="http://schemas.microsoft.com/office/drawing/2016/5/10/chartex" xmlns:cx5="http://schemas.microsoft.com/office/drawing/2016/5/11/chartex" xmlns:cx6="http://schemas.microsoft.com/office/drawing/2016/5/12/chartex" xmlns:cx7="http://schemas.microsoft.com/office/drawing/2016/5/13/chartex" xmlns:cx8="http://schemas.microsoft.com/office/drawing/2016/5/14/chartex" xmlns:mc="http://schemas.openxmlformats.org/markup-compatibility/2006" xmlns:aink="http://schemas.microsoft.com/office/drawing/2016/ink" xmlns:am3d="http://schemas.microsoft.com/office/drawing/2017/model3d" xmlns:o="urn:schemas-microsoft-com:office:office" xmlns:oel="http://schemas.microsoft.com/office/2019/extlst" xmlns:r="http://schemas.openxmlformats.org/officeDocument/2006/relationships" xmlns:m="http://schemas.openxmlformats.org/officeDocument/2006/math" xmlns:v="urn:schemas-microsoft-com:vml" xmlns:wp14="http://schemas.microsoft.com/office/word/2010/wordprocessingDrawing" xmlns:wp="http://schemas.openxmlformats.org/drawingml/2006/wordprocessingDrawing" xmlns:w10="urn:schemas-microsoft-com:office:word" xmlns:w="http://schemas.openxmlformats.org/wordprocessingml/2006/main" xmlns:w14="http://schemas.microsoft.com/office/word/2010/wordml" xmlns:w15="http://schemas.microsoft.com/office/word/2012/wordml" xmlns:w16cex="http://schemas.microsoft.com/office/word/2018/wordml/cex" xmlns:w16cid="http://schemas.microsoft.com/office/word/2016/wordml/cid" xmlns:w16="http://schemas.microsoft.com/office/word/2018/wordml" xmlns:w16sdtdh="http://schemas.microsoft.com/office/word/2020/wordml/sdtdatahash" xmlns:w16se="http://schemas.microsoft.com/office/word/2015/wordml/symex" xmlns:wpg="http://schemas.microsoft.com/office/word/2010/wordprocessingGroup" xmlns:wpi="http://schemas.microsoft.com/office/word/2010/wordprocessingInk" xmlns:wne="http://schemas.microsoft.com/office/word/2006/wordml" xmlns:wps="http://schemas.microsoft.com/office/word/2010/wordprocessingShape" mc:Ignorable="w14 w15 w16se w16cid w16 w16cex w16sdtdh wp14">
   <w:footnote w:type="separator" w:id="-1">
     <w:p>
       <w:r>
@@ -747,11 +336,10 @@
 </file>
 
 <file path=word/header1.xml><?xml version="1.0" encoding="utf-8"?>
-<w:hdr xmlns:wpc="http://schemas.microsoft.com/office/word/2010/wordprocessingCanvas" xmlns:cx="http://schemas.microsoft.com/office/drawing/2014/chartex" xmlns:cx1="http://schemas.microsoft.com/office/drawing/2015/9/8/chartex" xmlns:cx2="http://schemas.microsoft.com/office/drawing/2015/10/21/chartex" xmlns:cx3="http://schemas.microsoft.com/office/drawing/2016/5/9/chartex" xmlns:cx4="http://schemas.microsoft.com/office/drawing/2016/5/10/chartex" xmlns:cx5="http://schemas.microsoft.com/office/drawing/2016/5/11/chartex" xmlns:cx6="http://schemas.microsoft.com/office/drawing/2016/5/12/chartex" xmlns:cx7="http://schemas.microsoft.com/office/drawing/2016/5/13/chartex" xmlns:cx8="http://schemas.microsoft.com/office/drawing/2016/5/14/chartex" xmlns:mc="http://schemas.openxmlformats.org/markup-compatibility/2006" xmlns:aink="http://schemas.microsoft.com/office/drawing/2016/ink" xmlns:am3d="http://schemas.microsoft.com/office/drawing/2017/model3d" xmlns:o="urn:schemas-microsoft-com:office:office" xmlns:oel="http://schemas.microsoft.com/office/2019/extlst" xmlns:r="http://schemas.openxmlformats.org/officeDocument/2006/relationships" xmlns:m="http://schemas.openxmlformats.org/officeDocument/2006/math" xmlns:v="urn:schemas-microsoft-com:vml" xmlns:wp14="http://schemas.microsoft.com/office/word/2010/wordprocessingDrawing" xmlns:wp="http://schemas.openxmlformats.org/drawingml/2006/wordprocessingDrawing" xmlns:w10="urn:schemas-microsoft-com:office:word" xmlns:w="http://schemas.openxmlformats.org/wordprocessingml/2006/main" xmlns:w14="http://schemas.microsoft.com/office/word/2010/wordml" xmlns:w15="http://schemas.microsoft.com/office/word/2012/wordml" xmlns:w16cex="http://schemas.microsoft.com/office/word/2018/wordml/cex" xmlns:w16cid="http://schemas.microsoft.com/office/word/2016/wordml/cid" xmlns:w16="http://schemas.microsoft.com/office/word/2018/wordml" xmlns:w16du="http://schemas.microsoft.com/office/word/2023/wordml/word16du" xmlns:w16sdtdh="http://schemas.microsoft.com/office/word/2020/wordml/sdtdatahash" xmlns:w16se="http://schemas.microsoft.com/office/word/2015/wordml/symex" xmlns:wpg="http://schemas.microsoft.com/office/word/2010/wordprocessingGroup" xmlns:wpi="http://schemas.microsoft.com/office/word/2010/wordprocessingInk" xmlns:wne="http://schemas.microsoft.com/office/word/2006/wordml" xmlns:wps="http://schemas.microsoft.com/office/word/2010/wordprocessingShape" mc:Ignorable="w14 w15 w16se w16cid w16 w16cex w16sdtdh w16du wp14">
+<w:hdr xmlns:wpc="http://schemas.microsoft.com/office/word/2010/wordprocessingCanvas" xmlns:cx="http://schemas.microsoft.com/office/drawing/2014/chartex" xmlns:cx1="http://schemas.microsoft.com/office/drawing/2015/9/8/chartex" xmlns:cx2="http://schemas.microsoft.com/office/drawing/2015/10/21/chartex" xmlns:cx3="http://schemas.microsoft.com/office/drawing/2016/5/9/chartex" xmlns:cx4="http://schemas.microsoft.com/office/drawing/2016/5/10/chartex" xmlns:cx5="http://schemas.microsoft.com/office/drawing/2016/5/11/chartex" xmlns:cx6="http://schemas.microsoft.com/office/drawing/2016/5/12/chartex" xmlns:cx7="http://schemas.microsoft.com/office/drawing/2016/5/13/chartex" xmlns:cx8="http://schemas.microsoft.com/office/drawing/2016/5/14/chartex" xmlns:mc="http://schemas.openxmlformats.org/markup-compatibility/2006" xmlns:aink="http://schemas.microsoft.com/office/drawing/2016/ink" xmlns:am3d="http://schemas.microsoft.com/office/drawing/2017/model3d" xmlns:o="urn:schemas-microsoft-com:office:office" xmlns:oel="http://schemas.microsoft.com/office/2019/extlst" xmlns:r="http://schemas.openxmlformats.org/officeDocument/2006/relationships" xmlns:m="http://schemas.openxmlformats.org/officeDocument/2006/math" xmlns:v="urn:schemas-microsoft-com:vml" xmlns:wp14="http://schemas.microsoft.com/office/word/2010/wordprocessingDrawing" xmlns:wp="http://schemas.openxmlformats.org/drawingml/2006/wordprocessingDrawing" xmlns:w10="urn:schemas-microsoft-com:office:word" xmlns:w="http://schemas.openxmlformats.org/wordprocessingml/2006/main" xmlns:w14="http://schemas.microsoft.com/office/word/2010/wordml" xmlns:w15="http://schemas.microsoft.com/office/word/2012/wordml" xmlns:w16cex="http://schemas.microsoft.com/office/word/2018/wordml/cex" xmlns:w16cid="http://schemas.microsoft.com/office/word/2016/wordml/cid" xmlns:w16="http://schemas.microsoft.com/office/word/2018/wordml" xmlns:w16sdtdh="http://schemas.microsoft.com/office/word/2020/wordml/sdtdatahash" xmlns:w16se="http://schemas.microsoft.com/office/word/2015/wordml/symex" xmlns:wpg="http://schemas.microsoft.com/office/word/2010/wordprocessingGroup" xmlns:wpi="http://schemas.microsoft.com/office/word/2010/wordprocessingInk" xmlns:wne="http://schemas.microsoft.com/office/word/2006/wordml" xmlns:wps="http://schemas.microsoft.com/office/word/2010/wordprocessingShape" mc:Ignorable="w14 w15 w16se w16cid w16 w16cex w16sdtdh wp14">
   <w:p>
     <w:pPr>
       <w:pStyle w:val="Sidhuvud"/>
-      <w:jc w:val="center"/>
     </w:pPr>
     <w:r>
       <w:rPr>
@@ -825,7 +413,7 @@
 </file>
 
 <file path=word/numbering.xml><?xml version="1.0" encoding="utf-8"?>
-<w:numbering xmlns:wpc="http://schemas.microsoft.com/office/word/2010/wordprocessingCanvas" xmlns:cx="http://schemas.microsoft.com/office/drawing/2014/chartex" xmlns:cx1="http://schemas.microsoft.com/office/drawing/2015/9/8/chartex" xmlns:cx2="http://schemas.microsoft.com/office/drawing/2015/10/21/chartex" xmlns:cx3="http://schemas.microsoft.com/office/drawing/2016/5/9/chartex" xmlns:cx4="http://schemas.microsoft.com/office/drawing/2016/5/10/chartex" xmlns:cx5="http://schemas.microsoft.com/office/drawing/2016/5/11/chartex" xmlns:cx6="http://schemas.microsoft.com/office/drawing/2016/5/12/chartex" xmlns:cx7="http://schemas.microsoft.com/office/drawing/2016/5/13/chartex" xmlns:cx8="http://schemas.microsoft.com/office/drawing/2016/5/14/chartex" xmlns:mc="http://schemas.openxmlformats.org/markup-compatibility/2006" xmlns:aink="http://schemas.microsoft.com/office/drawing/2016/ink" xmlns:am3d="http://schemas.microsoft.com/office/drawing/2017/model3d" xmlns:o="urn:schemas-microsoft-com:office:office" xmlns:oel="http://schemas.microsoft.com/office/2019/extlst" xmlns:r="http://schemas.openxmlformats.org/officeDocument/2006/relationships" xmlns:m="http://schemas.openxmlformats.org/officeDocument/2006/math" xmlns:v="urn:schemas-microsoft-com:vml" xmlns:wp14="http://schemas.microsoft.com/office/word/2010/wordprocessingDrawing" xmlns:wp="http://schemas.openxmlformats.org/drawingml/2006/wordprocessingDrawing" xmlns:w10="urn:schemas-microsoft-com:office:word" xmlns:w="http://schemas.openxmlformats.org/wordprocessingml/2006/main" xmlns:w14="http://schemas.microsoft.com/office/word/2010/wordml" xmlns:w15="http://schemas.microsoft.com/office/word/2012/wordml" xmlns:w16cex="http://schemas.microsoft.com/office/word/2018/wordml/cex" xmlns:w16cid="http://schemas.microsoft.com/office/word/2016/wordml/cid" xmlns:w16="http://schemas.microsoft.com/office/word/2018/wordml" xmlns:w16du="http://schemas.microsoft.com/office/word/2023/wordml/word16du" xmlns:w16sdtdh="http://schemas.microsoft.com/office/word/2020/wordml/sdtdatahash" xmlns:w16se="http://schemas.microsoft.com/office/word/2015/wordml/symex" xmlns:wpg="http://schemas.microsoft.com/office/word/2010/wordprocessingGroup" xmlns:wpi="http://schemas.microsoft.com/office/word/2010/wordprocessingInk" xmlns:wne="http://schemas.microsoft.com/office/word/2006/wordml" xmlns:wps="http://schemas.microsoft.com/office/word/2010/wordprocessingShape" mc:Ignorable="w14 w15 w16se w16cid w16 w16cex w16sdtdh w16du wp14">
+<w:numbering xmlns:wpc="http://schemas.microsoft.com/office/word/2010/wordprocessingCanvas" xmlns:cx="http://schemas.microsoft.com/office/drawing/2014/chartex" xmlns:cx1="http://schemas.microsoft.com/office/drawing/2015/9/8/chartex" xmlns:cx2="http://schemas.microsoft.com/office/drawing/2015/10/21/chartex" xmlns:cx3="http://schemas.microsoft.com/office/drawing/2016/5/9/chartex" xmlns:cx4="http://schemas.microsoft.com/office/drawing/2016/5/10/chartex" xmlns:cx5="http://schemas.microsoft.com/office/drawing/2016/5/11/chartex" xmlns:cx6="http://schemas.microsoft.com/office/drawing/2016/5/12/chartex" xmlns:cx7="http://schemas.microsoft.com/office/drawing/2016/5/13/chartex" xmlns:cx8="http://schemas.microsoft.com/office/drawing/2016/5/14/chartex" xmlns:mc="http://schemas.openxmlformats.org/markup-compatibility/2006" xmlns:aink="http://schemas.microsoft.com/office/drawing/2016/ink" xmlns:am3d="http://schemas.microsoft.com/office/drawing/2017/model3d" xmlns:o="urn:schemas-microsoft-com:office:office" xmlns:oel="http://schemas.microsoft.com/office/2019/extlst" xmlns:r="http://schemas.openxmlformats.org/officeDocument/2006/relationships" xmlns:m="http://schemas.openxmlformats.org/officeDocument/2006/math" xmlns:v="urn:schemas-microsoft-com:vml" xmlns:wp14="http://schemas.microsoft.com/office/word/2010/wordprocessingDrawing" xmlns:wp="http://schemas.openxmlformats.org/drawingml/2006/wordprocessingDrawing" xmlns:w10="urn:schemas-microsoft-com:office:word" xmlns:w="http://schemas.openxmlformats.org/wordprocessingml/2006/main" xmlns:w14="http://schemas.microsoft.com/office/word/2010/wordml" xmlns:w15="http://schemas.microsoft.com/office/word/2012/wordml" xmlns:w16cex="http://schemas.microsoft.com/office/word/2018/wordml/cex" xmlns:w16cid="http://schemas.microsoft.com/office/word/2016/wordml/cid" xmlns:w16="http://schemas.microsoft.com/office/word/2018/wordml" xmlns:w16sdtdh="http://schemas.microsoft.com/office/word/2020/wordml/sdtdatahash" xmlns:w16se="http://schemas.microsoft.com/office/word/2015/wordml/symex" xmlns:wpg="http://schemas.microsoft.com/office/word/2010/wordprocessingGroup" xmlns:wpi="http://schemas.microsoft.com/office/word/2010/wordprocessingInk" xmlns:wne="http://schemas.microsoft.com/office/word/2006/wordml" xmlns:wps="http://schemas.microsoft.com/office/word/2010/wordprocessingShape" mc:Ignorable="w14 w15 w16se w16cid w16 w16cex w16sdtdh wp14">
   <w:abstractNum w:abstractNumId="0" w15:restartNumberingAfterBreak="0">
     <w:nsid w:val="12FF6C9F"/>
     <w:multiLevelType w:val="singleLevel"/>
@@ -853,7 +441,7 @@
 </file>
 
 <file path=word/styles.xml><?xml version="1.0" encoding="utf-8"?>
-<w:styles xmlns:mc="http://schemas.openxmlformats.org/markup-compatibility/2006" xmlns:r="http://schemas.openxmlformats.org/officeDocument/2006/relationships" xmlns:w="http://schemas.openxmlformats.org/wordprocessingml/2006/main" xmlns:w14="http://schemas.microsoft.com/office/word/2010/wordml" xmlns:w15="http://schemas.microsoft.com/office/word/2012/wordml" xmlns:w16cex="http://schemas.microsoft.com/office/word/2018/wordml/cex" xmlns:w16cid="http://schemas.microsoft.com/office/word/2016/wordml/cid" xmlns:w16="http://schemas.microsoft.com/office/word/2018/wordml" xmlns:w16du="http://schemas.microsoft.com/office/word/2023/wordml/word16du" xmlns:w16sdtdh="http://schemas.microsoft.com/office/word/2020/wordml/sdtdatahash" xmlns:w16se="http://schemas.microsoft.com/office/word/2015/wordml/symex" mc:Ignorable="w14 w15 w16se w16cid w16 w16cex w16sdtdh w16du">
+<w:styles xmlns:mc="http://schemas.openxmlformats.org/markup-compatibility/2006" xmlns:r="http://schemas.openxmlformats.org/officeDocument/2006/relationships" xmlns:w="http://schemas.openxmlformats.org/wordprocessingml/2006/main" xmlns:w14="http://schemas.microsoft.com/office/word/2010/wordml" xmlns:w15="http://schemas.microsoft.com/office/word/2012/wordml" xmlns:w16cex="http://schemas.microsoft.com/office/word/2018/wordml/cex" xmlns:w16cid="http://schemas.microsoft.com/office/word/2016/wordml/cid" xmlns:w16="http://schemas.microsoft.com/office/word/2018/wordml" xmlns:w16sdtdh="http://schemas.microsoft.com/office/word/2020/wordml/sdtdatahash" xmlns:w16se="http://schemas.microsoft.com/office/word/2015/wordml/symex" mc:Ignorable="w14 w15 w16se w16cid w16 w16cex w16sdtdh">
   <w:docDefaults>
     <w:rPrDefault>
       <w:rPr>
@@ -1244,7 +832,9 @@
   <w:style w:type="paragraph" w:default="1" w:styleId="Normal">
     <w:name w:val="Normal"/>
     <w:qFormat/>
+    <w:rsid w:val="00835ABB"/>
     <w:rPr>
+      <w:rFonts w:ascii="Archivo Light" w:hAnsi="Archivo Light" w:cs="Archivo Light"/>
       <w:sz w:val="24"/>
     </w:rPr>
   </w:style>
@@ -1381,6 +971,58 @@
     <w:rPr>
       <w:sz w:val="24"/>
     </w:rPr>
+  </w:style>
+  <w:style w:type="paragraph" w:styleId="Underrubrik">
+    <w:name w:val="Subtitle"/>
+    <w:basedOn w:val="Normal"/>
+    <w:next w:val="Normal"/>
+    <w:link w:val="UnderrubrikChar"/>
+    <w:uiPriority w:val="11"/>
+    <w:qFormat/>
+    <w:rsid w:val="00835ABB"/>
+    <w:pPr>
+      <w:numPr>
+        <w:ilvl w:val="1"/>
+      </w:numPr>
+      <w:spacing w:after="160"/>
+    </w:pPr>
+    <w:rPr>
+      <w:rFonts w:asciiTheme="minorHAnsi" w:eastAsiaTheme="minorEastAsia" w:hAnsiTheme="minorHAnsi" w:cstheme="minorBidi"/>
+      <w:color w:val="5A5A5A" w:themeColor="text1" w:themeTint="A5"/>
+      <w:spacing w:val="15"/>
+      <w:sz w:val="22"/>
+      <w:szCs w:val="22"/>
+    </w:rPr>
+  </w:style>
+  <w:style w:type="character" w:customStyle="1" w:styleId="UnderrubrikChar">
+    <w:name w:val="Underrubrik Char"/>
+    <w:basedOn w:val="Standardstycketeckensnitt"/>
+    <w:link w:val="Underrubrik"/>
+    <w:uiPriority w:val="11"/>
+    <w:rsid w:val="00835ABB"/>
+    <w:rPr>
+      <w:rFonts w:asciiTheme="minorHAnsi" w:eastAsiaTheme="minorEastAsia" w:hAnsiTheme="minorHAnsi" w:cstheme="minorBidi"/>
+      <w:color w:val="5A5A5A" w:themeColor="text1" w:themeTint="A5"/>
+      <w:spacing w:val="15"/>
+      <w:sz w:val="22"/>
+      <w:szCs w:val="22"/>
+    </w:rPr>
+  </w:style>
+  <w:style w:type="table" w:styleId="Tabellrutnt">
+    <w:name w:val="Table Grid"/>
+    <w:basedOn w:val="Normaltabell"/>
+    <w:uiPriority w:val="59"/>
+    <w:rsid w:val="006B36CB"/>
+    <w:tblPr>
+      <w:tblBorders>
+        <w:top w:val="single" w:sz="4" w:space="0" w:color="auto"/>
+        <w:left w:val="single" w:sz="4" w:space="0" w:color="auto"/>
+        <w:bottom w:val="single" w:sz="4" w:space="0" w:color="auto"/>
+        <w:right w:val="single" w:sz="4" w:space="0" w:color="auto"/>
+        <w:insideH w:val="single" w:sz="4" w:space="0" w:color="auto"/>
+        <w:insideV w:val="single" w:sz="4" w:space="0" w:color="auto"/>
+      </w:tblBorders>
+    </w:tblPr>
   </w:style>
 </w:styles>
 </file>

</xml_diff>